<commit_message>
(small change) RC version for Spec 1.2 Japanese translation.
</commit_message>
<xml_diff>
--- a/RC-1/v1.2/openchainspec-1.2_jp_RC1.0.docx
+++ b/RC-1/v1.2/openchainspec-1.2_jp_RC1.0.docx
@@ -14,6 +14,8 @@
           <w:lang w:eastAsia="en-US"/>
         </w:rPr>
       </w:pPr>
+      <w:bookmarkStart w:id="0" w:name="_GoBack"/>
+      <w:bookmarkEnd w:id="0"/>
       <w:r>
         <w:rPr>
           <w:rFonts w:ascii="Calibri" w:eastAsia="ＭＳ ゴシック" w:hAnsi="Calibri" w:cs="Calibri"/>
@@ -72,6 +74,7 @@
           <w:szCs w:val="22"/>
         </w:rPr>
       </w:pPr>
+      <w:proofErr w:type="spellStart"/>
       <w:r>
         <w:rPr>
           <w:rFonts w:ascii="Calibri" w:eastAsia="ＭＳ ゴシック" w:hAnsi="Calibri" w:cs="Calibri"/>
@@ -83,6 +86,7 @@
         </w:rPr>
         <w:t>OpenChain</w:t>
       </w:r>
+      <w:proofErr w:type="spellEnd"/>
       <w:r>
         <w:rPr>
           <w:rFonts w:ascii="Calibri" w:eastAsia="ＭＳ ゴシック" w:hAnsi="Calibri" w:cs="Calibri"/>
@@ -1397,9 +1401,9 @@
         <w:pStyle w:val="1"/>
         <w:ind w:rightChars="100" w:right="210"/>
       </w:pPr>
-      <w:bookmarkStart w:id="0" w:name="_Toc480816633"/>
-      <w:bookmarkStart w:id="1" w:name="_Toc483131392"/>
-      <w:bookmarkStart w:id="2" w:name="_Toc511654535"/>
+      <w:bookmarkStart w:id="1" w:name="_Toc480816633"/>
+      <w:bookmarkStart w:id="2" w:name="_Toc483131392"/>
+      <w:bookmarkStart w:id="3" w:name="_Toc511654535"/>
       <w:r>
         <w:lastRenderedPageBreak/>
         <w:t>免責事項（</w:t>
@@ -1410,9 +1414,9 @@
       <w:r>
         <w:t>）</w:t>
       </w:r>
-      <w:bookmarkEnd w:id="0"/>
       <w:bookmarkEnd w:id="1"/>
       <w:bookmarkEnd w:id="2"/>
+      <w:bookmarkEnd w:id="3"/>
     </w:p>
     <w:p>
       <w:pPr>
@@ -1452,6 +1456,7 @@
         </w:rPr>
         <w:t>における</w:t>
       </w:r>
+      <w:proofErr w:type="spellStart"/>
       <w:r>
         <w:rPr>
           <w:rFonts w:ascii="Calibri" w:eastAsia="ＭＳ ゴシック" w:hAnsi="Calibri" w:cs="Calibri"/>
@@ -1461,6 +1466,7 @@
         </w:rPr>
         <w:t>OpenChain</w:t>
       </w:r>
+      <w:proofErr w:type="spellEnd"/>
       <w:r>
         <w:rPr>
           <w:rFonts w:ascii="Calibri" w:eastAsia="ＭＳ ゴシック" w:hAnsi="Calibri" w:cs="Calibri" w:hint="eastAsia"/>
@@ -1509,6 +1515,7 @@
         </w:rPr>
         <w:t>また、</w:t>
       </w:r>
+      <w:proofErr w:type="spellStart"/>
       <w:r>
         <w:rPr>
           <w:rFonts w:ascii="Calibri" w:eastAsia="ＭＳ ゴシック" w:hAnsi="Calibri" w:cs="Calibri"/>
@@ -1518,6 +1525,7 @@
         </w:rPr>
         <w:t>OpenChain</w:t>
       </w:r>
+      <w:proofErr w:type="spellEnd"/>
       <w:r>
         <w:rPr>
           <w:rFonts w:ascii="Calibri" w:eastAsia="ＭＳ ゴシック" w:hAnsi="Calibri" w:cs="Calibri" w:hint="eastAsia"/>
@@ -1547,7 +1555,29 @@
           <w:szCs w:val="22"/>
           <w:lang w:eastAsia="en-US"/>
         </w:rPr>
-        <w:t>This is an official translation from the OpenChain Project. It has been translated from the original English text. In the event there is confusion between a translation and the English version, The English text shall take precedence.</w:t>
+        <w:t xml:space="preserve">This is an official translation from the </w:t>
+      </w:r>
+      <w:proofErr w:type="spellStart"/>
+      <w:r>
+        <w:rPr>
+          <w:rFonts w:ascii="Calibri" w:eastAsia="ＭＳ ゴシック" w:hAnsi="Calibri" w:cs="Calibri"/>
+          <w:kern w:val="0"/>
+          <w:sz w:val="22"/>
+          <w:szCs w:val="22"/>
+          <w:lang w:eastAsia="en-US"/>
+        </w:rPr>
+        <w:t>OpenChain</w:t>
+      </w:r>
+      <w:proofErr w:type="spellEnd"/>
+      <w:r>
+        <w:rPr>
+          <w:rFonts w:ascii="Calibri" w:eastAsia="ＭＳ ゴシック" w:hAnsi="Calibri" w:cs="Calibri"/>
+          <w:kern w:val="0"/>
+          <w:sz w:val="22"/>
+          <w:szCs w:val="22"/>
+          <w:lang w:eastAsia="en-US"/>
+        </w:rPr>
+        <w:t xml:space="preserve"> Project. It has been translated from the original English text. In the event there is confusion between a translation and the English version, The English text shall take precedence.</w:t>
       </w:r>
     </w:p>
     <w:p>
@@ -1555,18 +1585,18 @@
         <w:pStyle w:val="1"/>
         <w:ind w:rightChars="100" w:right="210"/>
       </w:pPr>
-      <w:bookmarkStart w:id="3" w:name="_Toc480816634"/>
-      <w:bookmarkStart w:id="4" w:name="_Toc483131393"/>
-      <w:bookmarkStart w:id="5" w:name="_Toc511654536"/>
+      <w:bookmarkStart w:id="4" w:name="_Toc480816634"/>
+      <w:bookmarkStart w:id="5" w:name="_Toc483131393"/>
+      <w:bookmarkStart w:id="6" w:name="_Toc511654536"/>
       <w:r>
         <w:rPr>
           <w:rFonts w:hint="eastAsia"/>
         </w:rPr>
         <w:t>著作権、ライセンス</w:t>
       </w:r>
-      <w:bookmarkEnd w:id="3"/>
       <w:bookmarkEnd w:id="4"/>
       <w:bookmarkEnd w:id="5"/>
+      <w:bookmarkEnd w:id="6"/>
     </w:p>
     <w:p>
       <w:pPr>
@@ -1692,7 +1722,15 @@
         </w:rPr>
         <w:t>で確認できます。</w:t>
       </w:r>
-      <w:hyperlink r:id="rId13" w:history="1"/>
+      <w:r>
+        <w:fldChar w:fldCharType="begin"/>
+      </w:r>
+      <w:r>
+        <w:instrText xml:space="preserve"> HYPERLINK "https://creativecommons.org/licenses/by/4.0/" </w:instrText>
+      </w:r>
+      <w:r>
+        <w:fldChar w:fldCharType="end"/>
+      </w:r>
     </w:p>
     <w:p>
       <w:pPr>
@@ -1705,7 +1743,7 @@
           <w:szCs w:val="22"/>
         </w:rPr>
       </w:pPr>
-      <w:hyperlink r:id="rId14" w:history="1"/>
+      <w:hyperlink r:id="rId13" w:history="1"/>
     </w:p>
     <w:p>
       <w:pPr>
@@ -1729,11 +1767,11 @@
         <w:pStyle w:val="1"/>
         <w:ind w:rightChars="100" w:right="210"/>
       </w:pPr>
-      <w:bookmarkStart w:id="6" w:name="_bookmark0"/>
-      <w:bookmarkStart w:id="7" w:name="_Toc480816635"/>
-      <w:bookmarkStart w:id="8" w:name="_Toc483131394"/>
-      <w:bookmarkStart w:id="9" w:name="_Toc511654537"/>
-      <w:bookmarkEnd w:id="6"/>
+      <w:bookmarkStart w:id="7" w:name="_bookmark0"/>
+      <w:bookmarkStart w:id="8" w:name="_Toc480816635"/>
+      <w:bookmarkStart w:id="9" w:name="_Toc483131394"/>
+      <w:bookmarkStart w:id="10" w:name="_Toc511654537"/>
+      <w:bookmarkEnd w:id="7"/>
       <w:r>
         <w:lastRenderedPageBreak/>
         <w:t>1</w:t>
@@ -1747,9 +1785,9 @@
       <w:r>
         <w:t>はじめに</w:t>
       </w:r>
-      <w:bookmarkEnd w:id="7"/>
       <w:bookmarkEnd w:id="8"/>
       <w:bookmarkEnd w:id="9"/>
+      <w:bookmarkEnd w:id="10"/>
     </w:p>
     <w:p>
       <w:pPr>
@@ -1762,14 +1800,25 @@
           <w:szCs w:val="22"/>
         </w:rPr>
       </w:pPr>
-      <w:r>
-        <w:rPr>
-          <w:rFonts w:ascii="Calibri" w:eastAsia="ＭＳ ゴシック" w:hAnsi="Calibri" w:cs="Calibri"/>
-          <w:kern w:val="0"/>
-          <w:sz w:val="22"/>
-          <w:szCs w:val="22"/>
-        </w:rPr>
-        <w:t xml:space="preserve">OpenChain </w:t>
+      <w:proofErr w:type="spellStart"/>
+      <w:r>
+        <w:rPr>
+          <w:rFonts w:ascii="Calibri" w:eastAsia="ＭＳ ゴシック" w:hAnsi="Calibri" w:cs="Calibri"/>
+          <w:kern w:val="0"/>
+          <w:sz w:val="22"/>
+          <w:szCs w:val="22"/>
+        </w:rPr>
+        <w:t>OpenChain</w:t>
+      </w:r>
+      <w:proofErr w:type="spellEnd"/>
+      <w:r>
+        <w:rPr>
+          <w:rFonts w:ascii="Calibri" w:eastAsia="ＭＳ ゴシック" w:hAnsi="Calibri" w:cs="Calibri"/>
+          <w:kern w:val="0"/>
+          <w:sz w:val="22"/>
+          <w:szCs w:val="22"/>
+        </w:rPr>
+        <w:t xml:space="preserve"> </w:t>
       </w:r>
       <w:r>
         <w:rPr>
@@ -1981,6 +2030,7 @@
         </w:rPr>
         <w:t>プログラムの仕様書を整備できるかどうかを検討する研究グループが形成されました。この仕様書は、</w:t>
       </w:r>
+      <w:proofErr w:type="spellStart"/>
       <w:r>
         <w:rPr>
           <w:rFonts w:ascii="Calibri" w:eastAsia="ＭＳ ゴシック" w:hAnsi="Calibri" w:cs="Calibri"/>
@@ -1990,6 +2040,7 @@
         </w:rPr>
         <w:t>i</w:t>
       </w:r>
+      <w:proofErr w:type="spellEnd"/>
       <w:r>
         <w:rPr>
           <w:rFonts w:ascii="Calibri" w:eastAsia="ＭＳ ゴシック" w:hAnsi="Calibri" w:cs="Calibri"/>
@@ -2119,6 +2170,7 @@
           <w:szCs w:val="22"/>
         </w:rPr>
       </w:pPr>
+      <w:proofErr w:type="spellStart"/>
       <w:r>
         <w:rPr>
           <w:rFonts w:ascii="Calibri" w:eastAsia="ＭＳ ゴシック" w:hAnsi="Calibri" w:cs="Calibri"/>
@@ -2128,6 +2180,7 @@
         </w:rPr>
         <w:t>OpenChain</w:t>
       </w:r>
+      <w:proofErr w:type="spellEnd"/>
       <w:r>
         <w:rPr>
           <w:rFonts w:ascii="Calibri" w:eastAsia="ＭＳ ゴシック" w:hAnsi="Calibri" w:cs="Calibri"/>
@@ -2470,6 +2523,7 @@
         </w:rPr>
         <w:t>プログラムが</w:t>
       </w:r>
+      <w:proofErr w:type="spellStart"/>
       <w:r>
         <w:rPr>
           <w:rFonts w:ascii="Calibri" w:eastAsia="ＭＳ ゴシック" w:hAnsi="Calibri" w:cs="Calibri"/>
@@ -2479,6 +2533,7 @@
         </w:rPr>
         <w:t>OpenChain</w:t>
       </w:r>
+      <w:proofErr w:type="spellEnd"/>
       <w:r>
         <w:rPr>
           <w:rFonts w:ascii="Calibri" w:eastAsia="ＭＳ ゴシック" w:hAnsi="Calibri" w:cs="Calibri"/>
@@ -2744,6 +2799,7 @@
         </w:rPr>
         <w:t>における「</w:t>
       </w:r>
+      <w:proofErr w:type="spellStart"/>
       <w:r>
         <w:rPr>
           <w:rFonts w:ascii="Calibri" w:eastAsia="ＭＳ ゴシック" w:hAnsi="Calibri" w:cs="Calibri"/>
@@ -2753,6 +2809,7 @@
         </w:rPr>
         <w:t>OpenChain</w:t>
       </w:r>
+      <w:proofErr w:type="spellEnd"/>
       <w:r>
         <w:rPr>
           <w:rFonts w:ascii="Calibri" w:eastAsia="ＭＳ ゴシック" w:hAnsi="Calibri" w:cs="Calibri"/>
@@ -2762,14 +2819,25 @@
         </w:rPr>
         <w:t>適合（</w:t>
       </w:r>
-      <w:r>
-        <w:rPr>
-          <w:rFonts w:ascii="Calibri" w:eastAsia="ＭＳ ゴシック" w:hAnsi="Calibri" w:cs="Calibri"/>
-          <w:kern w:val="0"/>
-          <w:sz w:val="22"/>
-          <w:szCs w:val="22"/>
-        </w:rPr>
-        <w:t>OpenChain Conforming</w:t>
+      <w:proofErr w:type="spellStart"/>
+      <w:r>
+        <w:rPr>
+          <w:rFonts w:ascii="Calibri" w:eastAsia="ＭＳ ゴシック" w:hAnsi="Calibri" w:cs="Calibri"/>
+          <w:kern w:val="0"/>
+          <w:sz w:val="22"/>
+          <w:szCs w:val="22"/>
+        </w:rPr>
+        <w:t>OpenChain</w:t>
+      </w:r>
+      <w:proofErr w:type="spellEnd"/>
+      <w:r>
+        <w:rPr>
+          <w:rFonts w:ascii="Calibri" w:eastAsia="ＭＳ ゴシック" w:hAnsi="Calibri" w:cs="Calibri"/>
+          <w:kern w:val="0"/>
+          <w:sz w:val="22"/>
+          <w:szCs w:val="22"/>
+        </w:rPr>
+        <w:t xml:space="preserve"> Conforming</w:t>
       </w:r>
       <w:r>
         <w:rPr>
@@ -2879,6 +2947,7 @@
         </w:rPr>
         <w:t>または</w:t>
       </w:r>
+      <w:proofErr w:type="spellStart"/>
       <w:r>
         <w:rPr>
           <w:rFonts w:ascii="Calibri" w:eastAsia="ＭＳ ゴシック" w:hAnsi="Calibri" w:cs="Calibri"/>
@@ -2888,6 +2957,7 @@
         </w:rPr>
         <w:t>OpenChain</w:t>
       </w:r>
+      <w:proofErr w:type="spellEnd"/>
       <w:r>
         <w:rPr>
           <w:rFonts w:ascii="Calibri" w:eastAsia="ＭＳ ゴシック" w:hAnsi="Calibri" w:cs="Calibri"/>
@@ -3089,7 +3159,7 @@
         </w:rPr>
         <w:br/>
       </w:r>
-      <w:hyperlink r:id="rId15" w:history="1">
+      <w:hyperlink r:id="rId14" w:history="1">
         <w:r>
           <w:rPr>
             <w:rStyle w:val="a6"/>
@@ -3127,11 +3197,11 @@
         <w:pStyle w:val="1"/>
         <w:ind w:rightChars="100" w:right="210"/>
       </w:pPr>
-      <w:bookmarkStart w:id="10" w:name="_bookmark1"/>
-      <w:bookmarkStart w:id="11" w:name="_Toc480816636"/>
-      <w:bookmarkStart w:id="12" w:name="_Toc483131395"/>
-      <w:bookmarkStart w:id="13" w:name="_Toc511654538"/>
-      <w:bookmarkEnd w:id="10"/>
+      <w:bookmarkStart w:id="11" w:name="_bookmark1"/>
+      <w:bookmarkStart w:id="12" w:name="_Toc480816636"/>
+      <w:bookmarkStart w:id="13" w:name="_Toc483131395"/>
+      <w:bookmarkStart w:id="14" w:name="_Toc511654538"/>
+      <w:bookmarkEnd w:id="11"/>
       <w:r>
         <w:lastRenderedPageBreak/>
         <w:t>2</w:t>
@@ -3145,9 +3215,9 @@
       <w:r>
         <w:t>用語の定義</w:t>
       </w:r>
-      <w:bookmarkEnd w:id="11"/>
       <w:bookmarkEnd w:id="12"/>
       <w:bookmarkEnd w:id="13"/>
+      <w:bookmarkEnd w:id="14"/>
     </w:p>
     <w:p>
       <w:pPr>
@@ -3674,25 +3744,7 @@
           <w:sz w:val="22"/>
           <w:szCs w:val="22"/>
         </w:rPr>
-        <w:t>適切な</w:t>
-      </w:r>
-      <w:r>
-        <w:rPr>
-          <w:rFonts w:ascii="Calibri" w:eastAsia="ＭＳ ゴシック" w:hAnsi="Calibri" w:cs="Calibri" w:hint="eastAsia"/>
-          <w:kern w:val="0"/>
-          <w:sz w:val="22"/>
-          <w:szCs w:val="22"/>
-        </w:rPr>
-        <w:t>ライセンス確認手法</w:t>
-      </w:r>
-      <w:r>
-        <w:rPr>
-          <w:rFonts w:ascii="Calibri" w:eastAsia="ＭＳ ゴシック" w:hAnsi="Calibri" w:cs="Calibri" w:hint="eastAsia"/>
-          <w:kern w:val="0"/>
-          <w:sz w:val="22"/>
-          <w:szCs w:val="22"/>
-        </w:rPr>
-        <w:t>により存在が確認された、「供給ソフトウェア（後述）」を統制する一連の</w:t>
+        <w:t>適切なライセンス確認手法により存在が確認された、「供給ソフトウェア（後述）」を統制する一連の</w:t>
       </w:r>
       <w:r>
         <w:rPr>
@@ -3710,18 +3762,7 @@
           <w:sz w:val="22"/>
           <w:szCs w:val="22"/>
         </w:rPr>
-        <w:t>ライセ</w:t>
-      </w:r>
-      <w:bookmarkStart w:id="14" w:name="_GoBack"/>
-      <w:bookmarkEnd w:id="14"/>
-      <w:r>
-        <w:rPr>
-          <w:rFonts w:ascii="Calibri" w:eastAsia="ＭＳ ゴシック" w:hAnsi="Calibri" w:cs="Calibri" w:hint="eastAsia"/>
-          <w:kern w:val="0"/>
-          <w:sz w:val="22"/>
-          <w:szCs w:val="22"/>
-        </w:rPr>
-        <w:t>ンスのこと。</w:t>
+        <w:t>ライセンスのこと。</w:t>
       </w:r>
     </w:p>
     <w:p>
@@ -3735,6 +3776,7 @@
           <w:szCs w:val="22"/>
         </w:rPr>
       </w:pPr>
+      <w:proofErr w:type="spellStart"/>
       <w:r>
         <w:rPr>
           <w:rFonts w:ascii="Calibri" w:eastAsia="ＭＳ ゴシック" w:hAnsi="Calibri" w:cs="Calibri"/>
@@ -3745,6 +3787,7 @@
         </w:rPr>
         <w:t>OpenChain</w:t>
       </w:r>
+      <w:proofErr w:type="spellEnd"/>
       <w:r>
         <w:rPr>
           <w:rFonts w:ascii="Calibri" w:eastAsia="ＭＳ ゴシック" w:hAnsi="Calibri" w:cs="Calibri"/>
@@ -3775,15 +3818,27 @@
         </w:rPr>
         <w:t>（</w:t>
       </w:r>
-      <w:r>
-        <w:rPr>
-          <w:rFonts w:ascii="Calibri" w:eastAsia="ＭＳ ゴシック" w:hAnsi="Calibri" w:cs="Calibri"/>
-          <w:b/>
-          <w:kern w:val="0"/>
-          <w:sz w:val="22"/>
-          <w:szCs w:val="22"/>
-        </w:rPr>
-        <w:t>OpenChain Conforming</w:t>
+      <w:proofErr w:type="spellStart"/>
+      <w:r>
+        <w:rPr>
+          <w:rFonts w:ascii="Calibri" w:eastAsia="ＭＳ ゴシック" w:hAnsi="Calibri" w:cs="Calibri"/>
+          <w:b/>
+          <w:kern w:val="0"/>
+          <w:sz w:val="22"/>
+          <w:szCs w:val="22"/>
+        </w:rPr>
+        <w:t>OpenChain</w:t>
+      </w:r>
+      <w:proofErr w:type="spellEnd"/>
+      <w:r>
+        <w:rPr>
+          <w:rFonts w:ascii="Calibri" w:eastAsia="ＭＳ ゴシック" w:hAnsi="Calibri" w:cs="Calibri"/>
+          <w:b/>
+          <w:kern w:val="0"/>
+          <w:sz w:val="22"/>
+          <w:szCs w:val="22"/>
+        </w:rPr>
+        <w:t xml:space="preserve"> Conforming</w:t>
       </w:r>
       <w:r>
         <w:rPr>
@@ -4150,6 +4205,7 @@
       <w:r>
         <w:rPr>
           <w:rFonts w:ascii="Calibri" w:eastAsia="ＭＳ ゴシック" w:hAnsi="Calibri" w:cs="Calibri" w:hint="eastAsia"/>
+          <w:b/>
           <w:kern w:val="0"/>
           <w:sz w:val="22"/>
           <w:szCs w:val="22"/>
@@ -4452,6 +4508,7 @@
       <w:r>
         <w:rPr>
           <w:rFonts w:ascii="Calibri" w:eastAsia="ＭＳ ゴシック" w:hAnsi="Calibri" w:cs="Calibri" w:hint="eastAsia"/>
+          <w:b/>
           <w:kern w:val="0"/>
           <w:sz w:val="22"/>
           <w:szCs w:val="22"/>
@@ -5481,6 +5538,7 @@
       <w:r>
         <w:rPr>
           <w:rFonts w:ascii="Calibri" w:eastAsia="ＭＳ ゴシック" w:hAnsi="Calibri" w:cs="Calibri" w:hint="eastAsia"/>
+          <w:b/>
           <w:kern w:val="0"/>
           <w:sz w:val="22"/>
           <w:szCs w:val="22"/>
@@ -5767,6 +5825,7 @@
         </w:rPr>
         <w:t>は必ずしも組織全体を対象とする必要はなく、</w:t>
       </w:r>
+      <w:proofErr w:type="spellStart"/>
       <w:r>
         <w:rPr>
           <w:rFonts w:ascii="Calibri" w:eastAsia="ＭＳ ゴシック" w:hAnsi="Calibri" w:cs="Calibri" w:hint="eastAsia"/>
@@ -5777,6 +5836,7 @@
         </w:rPr>
         <w:t>OpenChain</w:t>
       </w:r>
+      <w:proofErr w:type="spellEnd"/>
       <w:r>
         <w:rPr>
           <w:rFonts w:ascii="Calibri" w:eastAsia="ＭＳ ゴシック" w:hAnsi="Calibri" w:cs="Calibri" w:hint="eastAsia"/>
@@ -6116,6 +6176,7 @@
       <w:r>
         <w:rPr>
           <w:rFonts w:ascii="Calibri" w:eastAsia="ＭＳ ゴシック" w:hAnsi="Calibri" w:cs="Calibri" w:hint="eastAsia"/>
+          <w:b/>
           <w:kern w:val="0"/>
           <w:sz w:val="22"/>
           <w:szCs w:val="22"/>
@@ -6628,6 +6689,7 @@
       <w:r>
         <w:rPr>
           <w:rFonts w:ascii="Calibri" w:eastAsia="ＭＳ ゴシック" w:hAnsi="Calibri" w:cs="Calibri" w:hint="eastAsia"/>
+          <w:b/>
           <w:kern w:val="0"/>
           <w:sz w:val="22"/>
           <w:szCs w:val="22"/>
@@ -7310,6 +7372,7 @@
       <w:r>
         <w:rPr>
           <w:rFonts w:ascii="Calibri" w:eastAsia="ＭＳ ゴシック" w:hAnsi="Calibri" w:cs="Calibri" w:hint="eastAsia"/>
+          <w:b/>
           <w:kern w:val="0"/>
           <w:sz w:val="22"/>
           <w:szCs w:val="22"/>
@@ -8051,6 +8114,7 @@
       <w:r>
         <w:rPr>
           <w:rFonts w:ascii="Calibri" w:eastAsia="ＭＳ ゴシック" w:hAnsi="Calibri" w:cs="Calibri" w:hint="eastAsia"/>
+          <w:b/>
           <w:kern w:val="0"/>
           <w:sz w:val="22"/>
           <w:szCs w:val="22"/>
@@ -8994,6 +9058,7 @@
       <w:r>
         <w:rPr>
           <w:rFonts w:ascii="Calibri" w:eastAsia="ＭＳ ゴシック" w:hAnsi="Calibri" w:cs="Calibri" w:hint="eastAsia"/>
+          <w:b/>
           <w:kern w:val="0"/>
           <w:sz w:val="22"/>
           <w:szCs w:val="22"/>
@@ -9729,6 +9794,7 @@
       <w:r>
         <w:rPr>
           <w:rFonts w:ascii="Calibri" w:eastAsia="ＭＳ ゴシック" w:hAnsi="Calibri" w:cs="Calibri" w:hint="eastAsia"/>
+          <w:b/>
           <w:kern w:val="0"/>
           <w:sz w:val="22"/>
           <w:szCs w:val="22"/>
@@ -10095,6 +10161,7 @@
       <w:r>
         <w:rPr>
           <w:rFonts w:ascii="Calibri" w:eastAsia="ＭＳ ゴシック" w:hAnsi="Calibri" w:cs="Calibri" w:hint="eastAsia"/>
+          <w:b/>
           <w:kern w:val="0"/>
           <w:sz w:val="22"/>
           <w:szCs w:val="22"/>
@@ -10517,6 +10584,7 @@
       <w:r>
         <w:rPr>
           <w:rFonts w:ascii="Calibri" w:eastAsia="ＭＳ ゴシック" w:hAnsi="Calibri" w:cs="Calibri" w:hint="eastAsia"/>
+          <w:b/>
           <w:kern w:val="0"/>
           <w:sz w:val="22"/>
           <w:szCs w:val="22"/>
@@ -10829,12 +10897,14 @@
         </w:rPr>
         <w:t>：</w:t>
       </w:r>
+      <w:proofErr w:type="spellStart"/>
       <w:r>
         <w:rPr>
           <w:rFonts w:ascii="Calibri" w:eastAsia="ＭＳ ゴシック" w:hAnsi="Calibri"/>
         </w:rPr>
         <w:t>OpenChain</w:t>
       </w:r>
+      <w:proofErr w:type="spellEnd"/>
       <w:r>
         <w:rPr>
           <w:rFonts w:ascii="Calibri" w:eastAsia="ＭＳ ゴシック" w:hAnsi="Calibri"/>
@@ -10877,6 +10947,7 @@
         </w:rPr>
         <w:t>組織が</w:t>
       </w:r>
+      <w:proofErr w:type="spellStart"/>
       <w:r>
         <w:rPr>
           <w:rFonts w:ascii="Calibri" w:eastAsia="ＭＳ ゴシック" w:hAnsi="Calibri" w:cs="Calibri"/>
@@ -10888,6 +10959,7 @@
         </w:rPr>
         <w:t>OpenChain</w:t>
       </w:r>
+      <w:proofErr w:type="spellEnd"/>
       <w:r>
         <w:rPr>
           <w:rFonts w:ascii="Calibri" w:eastAsia="ＭＳ ゴシック" w:hAnsi="Calibri" w:cs="Calibri"/>
@@ -10899,6 +10971,7 @@
         </w:rPr>
         <w:t>に適合していると認定されるためには、本</w:t>
       </w:r>
+      <w:proofErr w:type="spellStart"/>
       <w:r>
         <w:rPr>
           <w:rFonts w:ascii="Calibri" w:eastAsia="ＭＳ ゴシック" w:hAnsi="Calibri" w:cs="Calibri"/>
@@ -10910,6 +10983,7 @@
         </w:rPr>
         <w:t>OpenChain</w:t>
       </w:r>
+      <w:proofErr w:type="spellEnd"/>
       <w:r>
         <w:rPr>
           <w:rFonts w:ascii="Calibri" w:eastAsia="ＭＳ ゴシック" w:hAnsi="Calibri" w:cs="Calibri"/>
@@ -11016,6 +11090,7 @@
       <w:r>
         <w:rPr>
           <w:rFonts w:ascii="Calibri" w:eastAsia="ＭＳ ゴシック" w:hAnsi="Calibri" w:cs="Calibri" w:hint="eastAsia"/>
+          <w:b/>
           <w:kern w:val="0"/>
           <w:sz w:val="22"/>
           <w:szCs w:val="22"/>
@@ -11061,6 +11136,7 @@
         </w:rPr>
         <w:t>本</w:t>
       </w:r>
+      <w:proofErr w:type="spellStart"/>
       <w:r>
         <w:rPr>
           <w:rFonts w:ascii="Calibri" w:eastAsia="ＭＳ ゴシック" w:hAnsi="Calibri" w:cs="Calibri"/>
@@ -11070,6 +11146,7 @@
         </w:rPr>
         <w:t>OpenChain</w:t>
       </w:r>
+      <w:proofErr w:type="spellEnd"/>
       <w:r>
         <w:rPr>
           <w:rFonts w:ascii="Calibri" w:eastAsia="ＭＳ ゴシック" w:hAnsi="Calibri" w:cs="Calibri"/>
@@ -11252,6 +11329,7 @@
         </w:rPr>
         <w:t>組織が</w:t>
       </w:r>
+      <w:proofErr w:type="spellStart"/>
       <w:r>
         <w:rPr>
           <w:rFonts w:ascii="Calibri" w:eastAsia="ＭＳ ゴシック" w:hAnsi="Calibri" w:cs="Calibri"/>
@@ -11261,6 +11339,7 @@
         </w:rPr>
         <w:t>OpenChain</w:t>
       </w:r>
+      <w:proofErr w:type="spellEnd"/>
       <w:r>
         <w:rPr>
           <w:rFonts w:ascii="Calibri" w:eastAsia="ＭＳ ゴシック" w:hAnsi="Calibri" w:cs="Calibri"/>
@@ -11415,6 +11494,7 @@
         </w:rPr>
         <w:t>ための要件は</w:t>
       </w:r>
+      <w:proofErr w:type="spellStart"/>
       <w:r>
         <w:rPr>
           <w:rFonts w:ascii="Calibri" w:eastAsia="ＭＳ ゴシック" w:hAnsi="Calibri" w:cs="Calibri"/>
@@ -11426,6 +11506,7 @@
         </w:rPr>
         <w:t>OpenChain</w:t>
       </w:r>
+      <w:proofErr w:type="spellEnd"/>
       <w:r>
         <w:rPr>
           <w:rFonts w:ascii="Calibri" w:eastAsia="ＭＳ ゴシック" w:hAnsi="Calibri" w:cs="Calibri"/>
@@ -11499,6 +11580,7 @@
       <w:r>
         <w:rPr>
           <w:rFonts w:ascii="Calibri" w:eastAsia="ＭＳ ゴシック" w:hAnsi="Calibri" w:cs="Calibri" w:hint="eastAsia"/>
+          <w:b/>
           <w:kern w:val="0"/>
           <w:sz w:val="22"/>
           <w:szCs w:val="22"/>
@@ -11543,6 +11625,7 @@
         </w:rPr>
         <w:t>本</w:t>
       </w:r>
+      <w:proofErr w:type="spellStart"/>
       <w:r>
         <w:rPr>
           <w:rFonts w:ascii="Calibri" w:eastAsia="ＭＳ ゴシック" w:hAnsi="Calibri" w:cs="Calibri" w:hint="eastAsia"/>
@@ -11552,6 +11635,7 @@
         </w:rPr>
         <w:t>OpenChain</w:t>
       </w:r>
+      <w:proofErr w:type="spellEnd"/>
       <w:r>
         <w:rPr>
           <w:rFonts w:ascii="Calibri" w:eastAsia="ＭＳ ゴシック" w:hAnsi="Calibri" w:cs="Calibri" w:hint="eastAsia"/>
@@ -11981,6 +12065,7 @@
         </w:rPr>
         <w:t>本仕様書がグローバルに採用されることを促進するために、私たちは本仕様書を多言語に翻訳する取り組みを歓迎します。</w:t>
       </w:r>
+      <w:proofErr w:type="spellStart"/>
       <w:r>
         <w:rPr>
           <w:rFonts w:ascii="Calibri" w:eastAsia="ＭＳ ゴシック" w:hAnsi="Calibri" w:cs="Calibri"/>
@@ -11990,6 +12075,7 @@
         </w:rPr>
         <w:t>OpenChain</w:t>
       </w:r>
+      <w:proofErr w:type="spellEnd"/>
       <w:r>
         <w:rPr>
           <w:rFonts w:ascii="Calibri" w:eastAsia="ＭＳ ゴシック" w:hAnsi="Calibri" w:cs="Calibri"/>
@@ -12053,19 +12139,21 @@
         </w:rPr>
         <w:t>入手可能な翻訳版の詳細については、</w:t>
       </w:r>
+      <w:proofErr w:type="spellStart"/>
       <w:r>
         <w:rPr>
           <w:rFonts w:ascii="Calibri" w:eastAsia="ＭＳ ゴシック" w:hAnsi="Calibri"/>
         </w:rPr>
         <w:t>OpenChain</w:t>
       </w:r>
+      <w:proofErr w:type="spellEnd"/>
       <w:r>
         <w:rPr>
           <w:rFonts w:ascii="Calibri" w:eastAsia="ＭＳ ゴシック" w:hAnsi="Calibri" w:hint="eastAsia"/>
         </w:rPr>
         <w:t>プロジェクトの</w:t>
       </w:r>
-      <w:hyperlink r:id="rId16" w:history="1">
+      <w:hyperlink r:id="rId15" w:history="1">
         <w:r>
           <w:rPr>
             <w:rStyle w:val="a6"/>
@@ -12103,7 +12191,7 @@
         </w:rPr>
         <w:t>でご確認ください。</w:t>
       </w:r>
-      <w:hyperlink r:id="rId17" w:history="1"/>
+      <w:hyperlink r:id="rId16" w:history="1"/>
     </w:p>
     <w:sectPr>
       <w:pgSz w:w="11907" w:h="16840" w:code="9"/>
@@ -12280,7 +12368,7 @@
                               <w:b/>
                               <w:noProof/>
                             </w:rPr>
-                            <w:t>6</w:t>
+                            <w:t>2</w:t>
                           </w:r>
                           <w:r>
                             <w:rPr>
@@ -12385,7 +12473,7 @@
                         <w:b/>
                         <w:noProof/>
                       </w:rPr>
-                      <w:t>6</w:t>
+                      <w:t>2</w:t>
                     </w:r>
                     <w:r>
                       <w:rPr>
@@ -13118,12 +13206,14 @@
                               <w:rFonts w:ascii="Calibri" w:eastAsia="ＭＳ ゴシック" w:hAnsi="Calibri"/>
                             </w:rPr>
                           </w:pPr>
+                          <w:proofErr w:type="spellStart"/>
                           <w:r>
                             <w:rPr>
                               <w:rFonts w:ascii="Calibri" w:eastAsia="ＭＳ ゴシック" w:hAnsi="Calibri"/>
                             </w:rPr>
                             <w:t>OpenChain</w:t>
                           </w:r>
+                          <w:proofErr w:type="spellEnd"/>
                           <w:r>
                             <w:rPr>
                               <w:rFonts w:ascii="Calibri" w:eastAsia="ＭＳ ゴシック" w:hAnsi="Calibri" w:hint="eastAsia"/>
@@ -17452,7 +17542,7 @@
 </file>
 
 <file path=customXml/itemProps1.xml><?xml version="1.0" encoding="utf-8"?>
-<ds:datastoreItem xmlns:ds="http://schemas.openxmlformats.org/officeDocument/2006/customXml" ds:itemID="{B0FFF595-031B-4460-AF3D-478A6BDC270A}">
+<ds:datastoreItem xmlns:ds="http://schemas.openxmlformats.org/officeDocument/2006/customXml" ds:itemID="{3864636F-2C71-42EA-938F-998046685707}">
   <ds:schemaRefs>
     <ds:schemaRef ds:uri="http://schemas.openxmlformats.org/officeDocument/2006/bibliography"/>
   </ds:schemaRefs>

</xml_diff>